<commit_message>
ALterações no documento AnaliseProjeto e requisitos feita. a mudança foi feita no caso de uso "manter atividade" para "manter avaliação". #8
</commit_message>
<xml_diff>
--- a/Requisitos/Requisitos Modern School.docx
+++ b/Requisitos/Requisitos Modern School.docx
@@ -1452,13 +1452,20 @@
         </w:pBdr>
         <w:rPr>
           <w:color w:val="000000"/>
-        </w:rPr>
-      </w:pPr>
-      <w:r>
-        <w:rPr>
-          <w:color w:val="000000"/>
-        </w:rPr>
-        <w:t>CASO DE USO 11 - Manter atividades</w:t>
+          <w:u w:val="single"/>
+        </w:rPr>
+      </w:pPr>
+      <w:r>
+        <w:rPr>
+          <w:color w:val="000000"/>
+        </w:rPr>
+        <w:t>CASO DE USO 11 - Manter a</w:t>
+      </w:r>
+      <w:r>
+        <w:rPr>
+          <w:color w:val="000000"/>
+        </w:rPr>
+        <w:t>valiação</w:t>
       </w:r>
     </w:p>
     <w:p>
@@ -1491,7 +1498,13 @@
         <w:rPr>
           <w:color w:val="000000"/>
         </w:rPr>
-        <w:t xml:space="preserve"> - Inserir atividades</w:t>
+        <w:t xml:space="preserve"> - Inserir a</w:t>
+      </w:r>
+      <w:r>
+        <w:rPr>
+          <w:color w:val="000000"/>
+        </w:rPr>
+        <w:t>valiação</w:t>
       </w:r>
     </w:p>
     <w:p>
@@ -1524,7 +1537,13 @@
         <w:rPr>
           <w:color w:val="000000"/>
         </w:rPr>
-        <w:t xml:space="preserve"> - Alterar atividades</w:t>
+        <w:t xml:space="preserve"> - Alterar a</w:t>
+      </w:r>
+      <w:r>
+        <w:rPr>
+          <w:color w:val="000000"/>
+        </w:rPr>
+        <w:t>valiação</w:t>
       </w:r>
     </w:p>
     <w:p>
@@ -1557,7 +1576,13 @@
         <w:rPr>
           <w:color w:val="000000"/>
         </w:rPr>
-        <w:t xml:space="preserve"> - Consultar atividades</w:t>
+        <w:t xml:space="preserve"> - Consultar a</w:t>
+      </w:r>
+      <w:r>
+        <w:rPr>
+          <w:color w:val="000000"/>
+        </w:rPr>
+        <w:t>valiação</w:t>
       </w:r>
     </w:p>
     <w:p>
@@ -2106,19 +2131,7 @@
         <w:rPr>
           <w:color w:val="000000"/>
         </w:rPr>
-        <w:t>RF4</w:t>
-      </w:r>
-      <w:r>
-        <w:rPr>
-          <w:color w:val="000000"/>
-        </w:rPr>
-        <w:t>7</w:t>
-      </w:r>
-      <w:r>
-        <w:rPr>
-          <w:color w:val="000000"/>
-        </w:rPr>
-        <w:t xml:space="preserve"> - </w:t>
+        <w:t xml:space="preserve">RF47 - </w:t>
       </w:r>
       <w:r>
         <w:rPr>
@@ -2130,11 +2143,54 @@
         <w:rPr>
           <w:color w:val="000000"/>
         </w:rPr>
-        <w:t xml:space="preserve"> </w:t>
-      </w:r>
-      <w:r>
-        <w:rPr>
-          <w:color w:val="000000"/>
+        <w:t xml:space="preserve"> escola</w:t>
+      </w:r>
+    </w:p>
+    <w:p>
+      <w:pPr>
+        <w:widowControl w:val="0"/>
+        <w:pBdr>
+          <w:top w:val="nil"/>
+          <w:left w:val="nil"/>
+          <w:bottom w:val="nil"/>
+          <w:right w:val="nil"/>
+          <w:between w:val="nil"/>
+        </w:pBdr>
+        <w:rPr>
+          <w:color w:val="000000"/>
+        </w:rPr>
+      </w:pPr>
+      <w:r>
+        <w:rPr>
+          <w:color w:val="000000"/>
+        </w:rPr>
+        <w:t>RF48 - Alterar escola</w:t>
+      </w:r>
+    </w:p>
+    <w:p>
+      <w:pPr>
+        <w:widowControl w:val="0"/>
+        <w:pBdr>
+          <w:top w:val="nil"/>
+          <w:left w:val="nil"/>
+          <w:bottom w:val="nil"/>
+          <w:right w:val="nil"/>
+          <w:between w:val="nil"/>
+        </w:pBdr>
+        <w:rPr>
+          <w:color w:val="000000"/>
+        </w:rPr>
+      </w:pPr>
+      <w:r>
+        <w:rPr>
+          <w:color w:val="000000"/>
+        </w:rPr>
+        <w:t xml:space="preserve">RF49 - Excluir </w:t>
+      </w:r>
+      <w:r>
+        <w:rPr>
+          <w:color w:val="000000"/>
+          <w:u w:val="single"/>
         </w:rPr>
         <w:t>escola</w:t>
       </w:r>
@@ -2151,169 +2207,98 @@
         </w:pBdr>
         <w:rPr>
           <w:color w:val="000000"/>
-        </w:rPr>
-      </w:pPr>
-      <w:r>
-        <w:rPr>
-          <w:color w:val="000000"/>
-        </w:rPr>
-        <w:t>RF4</w:t>
-      </w:r>
-      <w:r>
-        <w:rPr>
-          <w:color w:val="000000"/>
-        </w:rPr>
-        <w:t>8</w:t>
-      </w:r>
-      <w:r>
-        <w:rPr>
-          <w:color w:val="000000"/>
-        </w:rPr>
-        <w:t xml:space="preserve"> - Alterar </w:t>
-      </w:r>
-      <w:r>
-        <w:rPr>
-          <w:color w:val="000000"/>
-        </w:rPr>
-        <w:t>escola</w:t>
-      </w:r>
-    </w:p>
-    <w:p>
-      <w:pPr>
-        <w:widowControl w:val="0"/>
-        <w:pBdr>
-          <w:top w:val="nil"/>
-          <w:left w:val="nil"/>
-          <w:bottom w:val="nil"/>
-          <w:right w:val="nil"/>
-          <w:between w:val="nil"/>
-        </w:pBdr>
-        <w:rPr>
-          <w:color w:val="000000"/>
-        </w:rPr>
-      </w:pPr>
-      <w:r>
-        <w:rPr>
-          <w:color w:val="000000"/>
-        </w:rPr>
-        <w:t>RF4</w:t>
-      </w:r>
-      <w:r>
-        <w:rPr>
-          <w:color w:val="000000"/>
-        </w:rPr>
-        <w:t>9</w:t>
-      </w:r>
-      <w:r>
-        <w:rPr>
-          <w:color w:val="000000"/>
-        </w:rPr>
-        <w:t xml:space="preserve"> - Excluir </w:t>
-      </w:r>
-      <w:r>
-        <w:rPr>
-          <w:color w:val="000000"/>
           <w:u w:val="single"/>
         </w:rPr>
-        <w:t>escola</w:t>
-      </w:r>
-    </w:p>
-    <w:p>
-      <w:pPr>
-        <w:widowControl w:val="0"/>
-        <w:pBdr>
-          <w:top w:val="nil"/>
-          <w:left w:val="nil"/>
-          <w:bottom w:val="nil"/>
-          <w:right w:val="nil"/>
-          <w:between w:val="nil"/>
-        </w:pBdr>
-        <w:rPr>
-          <w:color w:val="000000"/>
-          <w:u w:val="single"/>
-        </w:rPr>
-      </w:pPr>
-    </w:p>
-    <w:p>
-      <w:pPr>
-        <w:widowControl w:val="0"/>
-        <w:pBdr>
-          <w:top w:val="nil"/>
-          <w:left w:val="nil"/>
-          <w:bottom w:val="nil"/>
-          <w:right w:val="nil"/>
-          <w:between w:val="nil"/>
-        </w:pBdr>
-        <w:rPr>
-          <w:color w:val="000000"/>
-        </w:rPr>
-      </w:pPr>
-    </w:p>
-    <w:p>
-      <w:pPr>
-        <w:widowControl w:val="0"/>
-        <w:pBdr>
-          <w:top w:val="nil"/>
-          <w:left w:val="nil"/>
-          <w:bottom w:val="nil"/>
-          <w:right w:val="nil"/>
-          <w:between w:val="nil"/>
-        </w:pBdr>
-        <w:rPr>
-          <w:color w:val="000000"/>
-        </w:rPr>
-      </w:pPr>
-    </w:p>
-    <w:p>
-      <w:pPr>
-        <w:widowControl w:val="0"/>
-        <w:pBdr>
-          <w:top w:val="nil"/>
-          <w:left w:val="nil"/>
-          <w:bottom w:val="nil"/>
-          <w:right w:val="nil"/>
-          <w:between w:val="nil"/>
-        </w:pBdr>
-        <w:rPr>
-          <w:color w:val="000000"/>
-        </w:rPr>
-      </w:pPr>
-    </w:p>
-    <w:p>
-      <w:pPr>
-        <w:widowControl w:val="0"/>
-        <w:pBdr>
-          <w:top w:val="nil"/>
-          <w:left w:val="nil"/>
-          <w:bottom w:val="nil"/>
-          <w:right w:val="nil"/>
-          <w:between w:val="nil"/>
-        </w:pBdr>
-        <w:rPr>
-          <w:color w:val="000000"/>
-        </w:rPr>
-      </w:pPr>
-    </w:p>
-    <w:p>
-      <w:pPr>
-        <w:widowControl w:val="0"/>
-        <w:pBdr>
-          <w:top w:val="nil"/>
-          <w:left w:val="nil"/>
-          <w:bottom w:val="nil"/>
-          <w:right w:val="nil"/>
-          <w:between w:val="nil"/>
-        </w:pBdr>
-        <w:rPr>
-          <w:color w:val="000000"/>
-        </w:rPr>
-      </w:pPr>
-      <w:r>
-        <w:rPr>
-          <w:color w:val="000000"/>
-        </w:rPr>
-        <w:t>RNF-01 O sistema deve funcionar no web/mobile</w:t>
-      </w:r>
+      </w:pPr>
+    </w:p>
+    <w:p>
+      <w:pPr>
+        <w:widowControl w:val="0"/>
+        <w:pBdr>
+          <w:top w:val="nil"/>
+          <w:left w:val="nil"/>
+          <w:bottom w:val="nil"/>
+          <w:right w:val="nil"/>
+          <w:between w:val="nil"/>
+        </w:pBdr>
+        <w:rPr>
+          <w:color w:val="000000"/>
+        </w:rPr>
+      </w:pPr>
+    </w:p>
+    <w:p>
+      <w:pPr>
+        <w:widowControl w:val="0"/>
+        <w:pBdr>
+          <w:top w:val="nil"/>
+          <w:left w:val="nil"/>
+          <w:bottom w:val="nil"/>
+          <w:right w:val="nil"/>
+          <w:between w:val="nil"/>
+        </w:pBdr>
+        <w:rPr>
+          <w:color w:val="000000"/>
+        </w:rPr>
+      </w:pPr>
+    </w:p>
+    <w:p>
+      <w:pPr>
+        <w:widowControl w:val="0"/>
+        <w:pBdr>
+          <w:top w:val="nil"/>
+          <w:left w:val="nil"/>
+          <w:bottom w:val="nil"/>
+          <w:right w:val="nil"/>
+          <w:between w:val="nil"/>
+        </w:pBdr>
+        <w:rPr>
+          <w:color w:val="000000"/>
+        </w:rPr>
+      </w:pPr>
+    </w:p>
+    <w:p>
+      <w:pPr>
+        <w:widowControl w:val="0"/>
+        <w:pBdr>
+          <w:top w:val="nil"/>
+          <w:left w:val="nil"/>
+          <w:bottom w:val="nil"/>
+          <w:right w:val="nil"/>
+          <w:between w:val="nil"/>
+        </w:pBdr>
+        <w:rPr>
+          <w:color w:val="000000"/>
+        </w:rPr>
+      </w:pPr>
+    </w:p>
+    <w:p>
+      <w:pPr>
+        <w:widowControl w:val="0"/>
+        <w:pBdr>
+          <w:top w:val="nil"/>
+          <w:left w:val="nil"/>
+          <w:bottom w:val="nil"/>
+          <w:right w:val="nil"/>
+          <w:between w:val="nil"/>
+        </w:pBdr>
+        <w:rPr>
+          <w:color w:val="000000"/>
+        </w:rPr>
+      </w:pPr>
+      <w:r>
+        <w:rPr>
+          <w:color w:val="000000"/>
+        </w:rPr>
+        <w:t xml:space="preserve">RNF-01 O sistema deve funcionar </w:t>
+      </w:r>
+      <w:proofErr w:type="gramStart"/>
+      <w:r>
+        <w:rPr>
+          <w:color w:val="000000"/>
+        </w:rPr>
+        <w:t>no web/mobile</w:t>
+      </w:r>
+      <w:proofErr w:type="gramEnd"/>
     </w:p>
     <w:p>
       <w:pPr>

</xml_diff>

<commit_message>
Manter conteúdo apagado do casos de usos e requisitos. #52
</commit_message>
<xml_diff>
--- a/Requisitos/Requisitos Modern School.docx
+++ b/Requisitos/Requisitos Modern School.docx
@@ -1792,16 +1792,8 @@
         <w:rPr>
           <w:color w:val="000000"/>
         </w:rPr>
-        <w:t xml:space="preserve">dados da </w:t>
-      </w:r>
-      <w:proofErr w:type="spellStart"/>
-      <w:r>
-        <w:rPr>
-          <w:color w:val="000000"/>
-        </w:rPr>
-        <w:t>bncc</w:t>
-      </w:r>
-      <w:proofErr w:type="spellEnd"/>
+        <w:t>dados da bncc</w:t>
+      </w:r>
     </w:p>
     <w:p>
       <w:pPr>
@@ -1833,7 +1825,13 @@
         <w:rPr>
           <w:color w:val="000000"/>
         </w:rPr>
-        <w:t xml:space="preserve"> - Inserir conteúdo</w:t>
+        <w:t xml:space="preserve"> - Inserir </w:t>
+      </w:r>
+      <w:r>
+        <w:rPr>
+          <w:color w:val="000000"/>
+        </w:rPr>
+        <w:t>Unidade temática</w:t>
       </w:r>
     </w:p>
     <w:p>
@@ -2289,16 +2287,8 @@
         <w:rPr>
           <w:color w:val="000000"/>
         </w:rPr>
-        <w:t xml:space="preserve">RNF-01 O sistema deve funcionar </w:t>
-      </w:r>
-      <w:proofErr w:type="gramStart"/>
-      <w:r>
-        <w:rPr>
-          <w:color w:val="000000"/>
-        </w:rPr>
-        <w:t>no web/mobile</w:t>
-      </w:r>
-      <w:proofErr w:type="gramEnd"/>
+        <w:t>RNF-01 O sistema deve funcionar no web/mobile</w:t>
+      </w:r>
     </w:p>
     <w:p>
       <w:pPr>
@@ -2339,16 +2329,8 @@
         <w:rPr>
           <w:color w:val="000000"/>
         </w:rPr>
-        <w:t xml:space="preserve">RNF-03 Realizar implementação em </w:t>
-      </w:r>
-      <w:proofErr w:type="spellStart"/>
-      <w:r>
-        <w:rPr>
-          <w:color w:val="000000"/>
-        </w:rPr>
-        <w:t>c#</w:t>
-      </w:r>
-      <w:proofErr w:type="spellEnd"/>
+        <w:t>RNF-03 Realizar implementação em c#</w:t>
+      </w:r>
     </w:p>
     <w:p>
       <w:pPr>

</xml_diff>

<commit_message>
Criado caso de uso manter currículo, no staruml e requisitos. #54
</commit_message>
<xml_diff>
--- a/Requisitos/Requisitos Modern School.docx
+++ b/Requisitos/Requisitos Modern School.docx
@@ -2208,6 +2208,129 @@
           <w:u w:val="single"/>
         </w:rPr>
       </w:pPr>
+    </w:p>
+    <w:p>
+      <w:pPr>
+        <w:widowControl w:val="0"/>
+        <w:pBdr>
+          <w:top w:val="nil"/>
+          <w:left w:val="nil"/>
+          <w:bottom w:val="nil"/>
+          <w:right w:val="nil"/>
+          <w:between w:val="nil"/>
+        </w:pBdr>
+        <w:rPr>
+          <w:color w:val="000000"/>
+          <w:u w:val="single"/>
+        </w:rPr>
+      </w:pPr>
+    </w:p>
+    <w:p>
+      <w:pPr>
+        <w:widowControl w:val="0"/>
+        <w:pBdr>
+          <w:top w:val="nil"/>
+          <w:left w:val="nil"/>
+          <w:bottom w:val="nil"/>
+          <w:right w:val="nil"/>
+          <w:between w:val="nil"/>
+        </w:pBdr>
+        <w:rPr>
+          <w:color w:val="000000"/>
+        </w:rPr>
+      </w:pPr>
+      <w:r>
+        <w:rPr>
+          <w:color w:val="000000"/>
+        </w:rPr>
+        <w:lastRenderedPageBreak/>
+        <w:t>CASO DE USO 17 – Manter currículo</w:t>
+      </w:r>
+    </w:p>
+    <w:p>
+      <w:pPr>
+        <w:widowControl w:val="0"/>
+        <w:pBdr>
+          <w:top w:val="nil"/>
+          <w:left w:val="nil"/>
+          <w:bottom w:val="nil"/>
+          <w:right w:val="nil"/>
+          <w:between w:val="nil"/>
+        </w:pBdr>
+        <w:rPr>
+          <w:color w:val="000000"/>
+        </w:rPr>
+      </w:pPr>
+      <w:r>
+        <w:rPr>
+          <w:color w:val="000000"/>
+        </w:rPr>
+        <w:t>RF50 – Inserir currículo</w:t>
+      </w:r>
+    </w:p>
+    <w:p>
+      <w:pPr>
+        <w:widowControl w:val="0"/>
+        <w:pBdr>
+          <w:top w:val="nil"/>
+          <w:left w:val="nil"/>
+          <w:bottom w:val="nil"/>
+          <w:right w:val="nil"/>
+          <w:between w:val="nil"/>
+        </w:pBdr>
+        <w:rPr>
+          <w:color w:val="000000"/>
+        </w:rPr>
+      </w:pPr>
+      <w:r>
+        <w:rPr>
+          <w:color w:val="000000"/>
+        </w:rPr>
+        <w:t>RF51 – Alterar currículo</w:t>
+      </w:r>
+    </w:p>
+    <w:p>
+      <w:pPr>
+        <w:widowControl w:val="0"/>
+        <w:pBdr>
+          <w:top w:val="nil"/>
+          <w:left w:val="nil"/>
+          <w:bottom w:val="nil"/>
+          <w:right w:val="nil"/>
+          <w:between w:val="nil"/>
+        </w:pBdr>
+        <w:rPr>
+          <w:color w:val="000000"/>
+        </w:rPr>
+      </w:pPr>
+      <w:r>
+        <w:rPr>
+          <w:color w:val="000000"/>
+        </w:rPr>
+        <w:t>RF52 – Excluir currículo</w:t>
+      </w:r>
+    </w:p>
+    <w:p>
+      <w:pPr>
+        <w:widowControl w:val="0"/>
+        <w:pBdr>
+          <w:top w:val="nil"/>
+          <w:left w:val="nil"/>
+          <w:bottom w:val="nil"/>
+          <w:right w:val="nil"/>
+          <w:between w:val="nil"/>
+        </w:pBdr>
+        <w:rPr>
+          <w:color w:val="000000"/>
+          <w:u w:val="single"/>
+        </w:rPr>
+      </w:pPr>
+      <w:r>
+        <w:rPr>
+          <w:color w:val="000000"/>
+        </w:rPr>
+        <w:t>RF53 – Consultar currículo</w:t>
+      </w:r>
     </w:p>
     <w:p>
       <w:pPr>

</xml_diff>